<commit_message>
added docs and fixed bug in decrease key
</commit_message>
<xml_diff>
--- a/BinomialHeap_hilabarkan_guykock.docx
+++ b/BinomialHeap_hilabarkan_guykock.docx
@@ -390,9 +390,9 @@
       </w:tblPr>
       <w:tblGrid>
         <w:gridCol w:w="1552"/>
-        <w:gridCol w:w="1253"/>
-        <w:gridCol w:w="1102"/>
-        <w:gridCol w:w="2694"/>
+        <w:gridCol w:w="1081"/>
+        <w:gridCol w:w="1134"/>
+        <w:gridCol w:w="2834"/>
         <w:gridCol w:w="1695"/>
       </w:tblGrid>
       <w:tr>
@@ -419,7 +419,7 @@
         </w:tc>
         <w:tc>
           <w:tcPr>
-            <w:tcW w:w="1253" w:type="dxa"/>
+            <w:tcW w:w="1081" w:type="dxa"/>
           </w:tcPr>
           <w:p>
             <w:pPr>
@@ -440,7 +440,7 @@
         </w:tc>
         <w:tc>
           <w:tcPr>
-            <w:tcW w:w="1102" w:type="dxa"/>
+            <w:tcW w:w="1134" w:type="dxa"/>
           </w:tcPr>
           <w:p>
             <w:pPr>
@@ -461,7 +461,7 @@
         </w:tc>
         <w:tc>
           <w:tcPr>
-            <w:tcW w:w="2694" w:type="dxa"/>
+            <w:tcW w:w="2834" w:type="dxa"/>
           </w:tcPr>
           <w:p>
             <w:pPr>
@@ -531,7 +531,7 @@
         </w:tc>
         <w:tc>
           <w:tcPr>
-            <w:tcW w:w="1253" w:type="dxa"/>
+            <w:tcW w:w="1081" w:type="dxa"/>
           </w:tcPr>
           <w:p>
             <w:pPr>
@@ -581,7 +581,7 @@
         </w:tc>
         <w:tc>
           <w:tcPr>
-            <w:tcW w:w="1102" w:type="dxa"/>
+            <w:tcW w:w="1134" w:type="dxa"/>
           </w:tcPr>
           <w:p>
             <w:pPr>
@@ -600,7 +600,7 @@
         </w:tc>
         <w:tc>
           <w:tcPr>
-            <w:tcW w:w="2694" w:type="dxa"/>
+            <w:tcW w:w="2834" w:type="dxa"/>
           </w:tcPr>
           <w:p>
             <w:pPr>
@@ -991,7 +991,7 @@
         </w:tc>
         <w:tc>
           <w:tcPr>
-            <w:tcW w:w="1253" w:type="dxa"/>
+            <w:tcW w:w="1081" w:type="dxa"/>
           </w:tcPr>
           <w:p>
             <w:pPr>
@@ -1013,7 +1013,7 @@
         </w:tc>
         <w:tc>
           <w:tcPr>
-            <w:tcW w:w="1102" w:type="dxa"/>
+            <w:tcW w:w="1134" w:type="dxa"/>
           </w:tcPr>
           <w:p>
             <w:pPr>
@@ -1034,7 +1034,7 @@
         </w:tc>
         <w:tc>
           <w:tcPr>
-            <w:tcW w:w="2694" w:type="dxa"/>
+            <w:tcW w:w="2834" w:type="dxa"/>
           </w:tcPr>
           <w:p>
             <w:pPr>
@@ -1670,7 +1670,7 @@
         </w:tc>
         <w:tc>
           <w:tcPr>
-            <w:tcW w:w="1253" w:type="dxa"/>
+            <w:tcW w:w="1081" w:type="dxa"/>
           </w:tcPr>
           <w:p>
             <w:pPr>
@@ -1692,7 +1692,7 @@
         </w:tc>
         <w:tc>
           <w:tcPr>
-            <w:tcW w:w="1102" w:type="dxa"/>
+            <w:tcW w:w="1134" w:type="dxa"/>
           </w:tcPr>
           <w:p>
             <w:pPr>
@@ -1710,7 +1710,7 @@
         </w:tc>
         <w:tc>
           <w:tcPr>
-            <w:tcW w:w="2694" w:type="dxa"/>
+            <w:tcW w:w="2834" w:type="dxa"/>
           </w:tcPr>
           <w:p>
             <w:pPr>
@@ -1795,7 +1795,7 @@
         </w:tc>
         <w:tc>
           <w:tcPr>
-            <w:tcW w:w="1253" w:type="dxa"/>
+            <w:tcW w:w="1081" w:type="dxa"/>
           </w:tcPr>
           <w:p>
             <w:pPr>
@@ -1845,7 +1845,7 @@
         </w:tc>
         <w:tc>
           <w:tcPr>
-            <w:tcW w:w="1102" w:type="dxa"/>
+            <w:tcW w:w="1134" w:type="dxa"/>
           </w:tcPr>
           <w:p>
             <w:pPr>
@@ -1863,7 +1863,7 @@
         </w:tc>
         <w:tc>
           <w:tcPr>
-            <w:tcW w:w="2694" w:type="dxa"/>
+            <w:tcW w:w="2834" w:type="dxa"/>
           </w:tcPr>
           <w:p>
             <w:pPr>
@@ -2361,7 +2361,7 @@
         </w:tc>
         <w:tc>
           <w:tcPr>
-            <w:tcW w:w="1253" w:type="dxa"/>
+            <w:tcW w:w="1081" w:type="dxa"/>
           </w:tcPr>
           <w:p>
             <w:pPr>
@@ -2397,7 +2397,7 @@
         </w:tc>
         <w:tc>
           <w:tcPr>
-            <w:tcW w:w="1102" w:type="dxa"/>
+            <w:tcW w:w="1134" w:type="dxa"/>
           </w:tcPr>
           <w:p>
             <w:pPr>
@@ -2417,7 +2417,7 @@
         </w:tc>
         <w:tc>
           <w:tcPr>
-            <w:tcW w:w="2694" w:type="dxa"/>
+            <w:tcW w:w="2834" w:type="dxa"/>
           </w:tcPr>
           <w:p>
             <w:pPr>
@@ -2520,7 +2520,170 @@
                 <w:rtl/>
                 <w:lang w:bidi="he-IL"/>
               </w:rPr>
-              <w:t xml:space="preserve"> כי הוא קיבל בסעיף 1 את המפתח 0 שהוא בהכרח הכי נמוך בערימה (כי הוגדר שהערמה לא תומכת </w:t>
+              <w:t xml:space="preserve"> כי הוא קיבל בסעיף 1 את המפתח 0 שהוא בהכרח הכי נמוך בערימה (כי הוגדר שהערמה לא תומכת בהכנסה של מפתח 0).</w:t>
+            </w:r>
+          </w:p>
+        </w:tc>
+        <w:tc>
+          <w:tcPr>
+            <w:tcW w:w="1695" w:type="dxa"/>
+          </w:tcPr>
+          <w:p>
+            <w:pPr>
+              <w:rPr>
+                <w:rFonts w:ascii="Calibri" w:eastAsia="Calibri" w:hAnsi="Calibri" w:cs="Arial"/>
+                <w:rtl/>
+                <w:lang w:bidi="he-IL"/>
+              </w:rPr>
+            </w:pPr>
+            <m:oMathPara>
+              <m:oMath>
+                <m:r>
+                  <w:rPr>
+                    <w:rFonts w:ascii="Cambria Math" w:hAnsi="Cambria Math"/>
+                    <w:lang w:bidi="he-IL"/>
+                  </w:rPr>
+                  <m:t>O</m:t>
+                </m:r>
+                <m:d>
+                  <m:dPr>
+                    <m:ctrlPr>
+                      <w:rPr>
+                        <w:rFonts w:ascii="Cambria Math" w:hAnsi="Cambria Math"/>
+                        <w:i/>
+                        <w:lang w:bidi="he-IL"/>
+                      </w:rPr>
+                    </m:ctrlPr>
+                  </m:dPr>
+                  <m:e>
+                    <m:r>
+                      <w:rPr>
+                        <w:rFonts w:ascii="Cambria Math" w:hAnsi="Cambria Math"/>
+                        <w:lang w:bidi="he-IL"/>
+                      </w:rPr>
+                      <m:t>logn</m:t>
+                    </m:r>
+                  </m:e>
+                </m:d>
+              </m:oMath>
+            </m:oMathPara>
+          </w:p>
+          <w:p>
+            <w:pPr>
+              <w:rPr>
+                <w:rFonts w:ascii="Calibri" w:eastAsia="Calibri" w:hAnsi="Calibri" w:cs="Arial"/>
+                <w:lang w:bidi="he-IL"/>
+              </w:rPr>
+            </w:pPr>
+            <w:r>
+              <w:rPr>
+                <w:rFonts w:ascii="Calibri" w:eastAsia="Calibri" w:hAnsi="Calibri" w:cs="Arial" w:hint="cs"/>
+                <w:rtl/>
+                <w:lang w:bidi="he-IL"/>
+              </w:rPr>
+              <w:t xml:space="preserve">סעיפים 1 ו2 שניהם דורשים </w:t>
+            </w:r>
+            <w:r>
+              <w:rPr>
+                <w:rFonts w:ascii="Cambria Math" w:hAnsi="Cambria Math"/>
+                <w:i/>
+                <w:lang w:bidi="he-IL"/>
+              </w:rPr>
+              <w:br/>
+            </w:r>
+            <m:oMath>
+              <m:r>
+                <w:rPr>
+                  <w:rFonts w:ascii="Cambria Math" w:hAnsi="Cambria Math"/>
+                  <w:lang w:bidi="he-IL"/>
+                </w:rPr>
+                <m:t>O</m:t>
+              </m:r>
+              <m:d>
+                <m:dPr>
+                  <m:ctrlPr>
+                    <w:rPr>
+                      <w:rFonts w:ascii="Cambria Math" w:hAnsi="Cambria Math"/>
+                      <w:i/>
+                      <w:lang w:bidi="he-IL"/>
+                    </w:rPr>
+                  </m:ctrlPr>
+                </m:dPr>
+                <m:e>
+                  <m:r>
+                    <w:rPr>
+                      <w:rFonts w:ascii="Cambria Math" w:hAnsi="Cambria Math"/>
+                      <w:lang w:bidi="he-IL"/>
+                    </w:rPr>
+                    <m:t>logn</m:t>
+                  </m:r>
+                </m:e>
+              </m:d>
+            </m:oMath>
+            <w:r>
+              <w:rPr>
+                <w:rFonts w:ascii="Cambria Math" w:eastAsiaTheme="minorEastAsia" w:hAnsi="Cambria Math" w:hint="cs"/>
+                <w:i/>
+                <w:rtl/>
+                <w:lang w:bidi="he-IL"/>
+              </w:rPr>
+              <w:t xml:space="preserve"> עבודה כפי שהוכחנו עבור שתי הפונקציות.</w:t>
+            </w:r>
+          </w:p>
+        </w:tc>
+      </w:tr>
+      <w:tr>
+        <w:tc>
+          <w:tcPr>
+            <w:tcW w:w="1552" w:type="dxa"/>
+          </w:tcPr>
+          <w:p>
+            <w:pPr>
+              <w:rPr>
+                <w:lang w:bidi="he-IL"/>
+              </w:rPr>
+            </w:pPr>
+            <w:r>
+              <w:rPr>
+                <w:lang w:bidi="he-IL"/>
+              </w:rPr>
+              <w:t>meld(BinomialHeap heap2)</w:t>
+            </w:r>
+          </w:p>
+        </w:tc>
+        <w:tc>
+          <w:tcPr>
+            <w:tcW w:w="1081" w:type="dxa"/>
+          </w:tcPr>
+          <w:p>
+            <w:pPr>
+              <w:rPr>
+                <w:rFonts w:hint="cs"/>
+                <w:rtl/>
+                <w:lang w:bidi="he-IL"/>
+              </w:rPr>
+            </w:pPr>
+            <w:r>
+              <w:rPr>
+                <w:rFonts w:hint="cs"/>
+                <w:rtl/>
+                <w:lang w:bidi="he-IL"/>
+              </w:rPr>
+              <w:t xml:space="preserve">איחוד </w:t>
+            </w:r>
+            <w:r>
+              <w:rPr>
+                <w:lang w:bidi="he-IL"/>
+              </w:rPr>
+              <w:t>heap2</w:t>
+            </w:r>
+            <w:r>
+              <w:rPr>
+                <w:rFonts w:hint="cs"/>
+                <w:rtl/>
+                <w:lang w:bidi="he-IL"/>
+              </w:rPr>
+              <w:t xml:space="preserve"> </w:t>
             </w:r>
             <w:r>
               <w:rPr>
@@ -2529,7 +2692,962 @@
                 <w:lang w:bidi="he-IL"/>
               </w:rPr>
               <w:lastRenderedPageBreak/>
-              <w:t>בהכנסה של מפתח 0).</w:t>
+              <w:t xml:space="preserve">לתוך הערימה </w:t>
+            </w:r>
+            <w:r>
+              <w:rPr>
+                <w:lang w:bidi="he-IL"/>
+              </w:rPr>
+              <w:t>this</w:t>
+            </w:r>
+            <w:r>
+              <w:rPr>
+                <w:rFonts w:hint="cs"/>
+                <w:rtl/>
+                <w:lang w:bidi="he-IL"/>
+              </w:rPr>
+              <w:t xml:space="preserve"> </w:t>
+            </w:r>
+          </w:p>
+        </w:tc>
+        <w:tc>
+          <w:tcPr>
+            <w:tcW w:w="1134" w:type="dxa"/>
+          </w:tcPr>
+          <w:p>
+            <w:pPr>
+              <w:rPr>
+                <w:rFonts w:hint="cs"/>
+                <w:rtl/>
+                <w:lang w:bidi="he-IL"/>
+              </w:rPr>
+            </w:pPr>
+            <w:r>
+              <w:rPr>
+                <w:rFonts w:hint="cs"/>
+                <w:rtl/>
+                <w:lang w:bidi="he-IL"/>
+              </w:rPr>
+              <w:lastRenderedPageBreak/>
+              <w:t>אין</w:t>
+            </w:r>
+          </w:p>
+        </w:tc>
+        <w:tc>
+          <w:tcPr>
+            <w:tcW w:w="2834" w:type="dxa"/>
+          </w:tcPr>
+          <w:p>
+            <w:pPr>
+              <w:pStyle w:val="a9"/>
+              <w:numPr>
+                <w:ilvl w:val="0"/>
+                <w:numId w:val="5"/>
+              </w:numPr>
+              <w:rPr>
+                <w:lang w:bidi="he-IL"/>
+              </w:rPr>
+            </w:pPr>
+            <w:r>
+              <w:rPr>
+                <w:rFonts w:hint="cs"/>
+                <w:rtl/>
+                <w:lang w:bidi="he-IL"/>
+              </w:rPr>
+              <w:t xml:space="preserve">בדיקת תוכן </w:t>
+            </w:r>
+            <w:r>
+              <w:rPr>
+                <w:rtl/>
+                <w:lang w:bidi="he-IL"/>
+              </w:rPr>
+              <w:t>–</w:t>
+            </w:r>
+            <w:r>
+              <w:rPr>
+                <w:rFonts w:hint="cs"/>
+                <w:rtl/>
+                <w:lang w:bidi="he-IL"/>
+              </w:rPr>
+              <w:t xml:space="preserve"> </w:t>
+            </w:r>
+          </w:p>
+          <w:p>
+            <w:pPr>
+              <w:pStyle w:val="a9"/>
+              <w:numPr>
+                <w:ilvl w:val="1"/>
+                <w:numId w:val="5"/>
+              </w:numPr>
+              <w:rPr>
+                <w:lang w:bidi="he-IL"/>
+              </w:rPr>
+            </w:pPr>
+            <w:r>
+              <w:rPr>
+                <w:rFonts w:hint="cs"/>
+                <w:rtl/>
+                <w:lang w:bidi="he-IL"/>
+              </w:rPr>
+              <w:lastRenderedPageBreak/>
+              <w:t xml:space="preserve">אם שתי הערימות ריקות </w:t>
+            </w:r>
+            <w:r>
+              <w:rPr>
+                <w:rtl/>
+                <w:lang w:bidi="he-IL"/>
+              </w:rPr>
+              <w:t>–</w:t>
+            </w:r>
+            <w:r>
+              <w:rPr>
+                <w:rFonts w:hint="cs"/>
+                <w:rtl/>
+                <w:lang w:bidi="he-IL"/>
+              </w:rPr>
+              <w:t xml:space="preserve"> אפשר לסיים</w:t>
+            </w:r>
+          </w:p>
+          <w:p>
+            <w:pPr>
+              <w:pStyle w:val="a9"/>
+              <w:numPr>
+                <w:ilvl w:val="1"/>
+                <w:numId w:val="5"/>
+              </w:numPr>
+              <w:rPr>
+                <w:lang w:bidi="he-IL"/>
+              </w:rPr>
+            </w:pPr>
+            <w:r>
+              <w:rPr>
+                <w:rFonts w:hint="cs"/>
+                <w:rtl/>
+                <w:lang w:bidi="he-IL"/>
+              </w:rPr>
+              <w:t xml:space="preserve">אם </w:t>
+            </w:r>
+            <w:r>
+              <w:rPr>
+                <w:lang w:bidi="he-IL"/>
+              </w:rPr>
+              <w:t>heap2</w:t>
+            </w:r>
+            <w:r>
+              <w:rPr>
+                <w:rFonts w:hint="cs"/>
+                <w:rtl/>
+                <w:lang w:bidi="he-IL"/>
+              </w:rPr>
+              <w:t xml:space="preserve"> ריקה </w:t>
+            </w:r>
+            <w:r>
+              <w:rPr>
+                <w:rtl/>
+                <w:lang w:bidi="he-IL"/>
+              </w:rPr>
+              <w:t>–</w:t>
+            </w:r>
+            <w:r>
+              <w:rPr>
+                <w:rFonts w:hint="cs"/>
+                <w:rtl/>
+                <w:lang w:bidi="he-IL"/>
+              </w:rPr>
+              <w:t xml:space="preserve"> אפשר לסיים</w:t>
+            </w:r>
+          </w:p>
+          <w:p>
+            <w:pPr>
+              <w:pStyle w:val="a9"/>
+              <w:numPr>
+                <w:ilvl w:val="1"/>
+                <w:numId w:val="5"/>
+              </w:numPr>
+              <w:rPr>
+                <w:lang w:bidi="he-IL"/>
+              </w:rPr>
+            </w:pPr>
+            <w:r>
+              <w:rPr>
+                <w:rFonts w:hint="cs"/>
+                <w:rtl/>
+                <w:lang w:bidi="he-IL"/>
+              </w:rPr>
+              <w:t xml:space="preserve">אם </w:t>
+            </w:r>
+            <w:r>
+              <w:rPr>
+                <w:lang w:bidi="he-IL"/>
+              </w:rPr>
+              <w:t>this</w:t>
+            </w:r>
+            <w:r>
+              <w:rPr>
+                <w:rFonts w:hint="cs"/>
+                <w:rtl/>
+                <w:lang w:bidi="he-IL"/>
+              </w:rPr>
+              <w:t xml:space="preserve"> ריקה </w:t>
+            </w:r>
+            <w:r>
+              <w:rPr>
+                <w:rtl/>
+                <w:lang w:bidi="he-IL"/>
+              </w:rPr>
+              <w:t>–</w:t>
+            </w:r>
+            <w:r>
+              <w:rPr>
+                <w:rFonts w:hint="cs"/>
+                <w:rtl/>
+                <w:lang w:bidi="he-IL"/>
+              </w:rPr>
+              <w:t xml:space="preserve"> החלף את </w:t>
+            </w:r>
+            <w:r>
+              <w:rPr>
+                <w:lang w:bidi="he-IL"/>
+              </w:rPr>
+              <w:t>this</w:t>
+            </w:r>
+            <w:r>
+              <w:rPr>
+                <w:rFonts w:hint="cs"/>
+                <w:rtl/>
+                <w:lang w:bidi="he-IL"/>
+              </w:rPr>
+              <w:t xml:space="preserve"> להיות </w:t>
+            </w:r>
+            <w:r>
+              <w:rPr>
+                <w:lang w:bidi="he-IL"/>
+              </w:rPr>
+              <w:t>heap2</w:t>
+            </w:r>
+            <w:r>
+              <w:rPr>
+                <w:rFonts w:hint="cs"/>
+                <w:rtl/>
+                <w:lang w:bidi="he-IL"/>
+              </w:rPr>
+              <w:t xml:space="preserve"> ואפשר לסיים</w:t>
+            </w:r>
+          </w:p>
+          <w:p>
+            <w:pPr>
+              <w:pStyle w:val="a9"/>
+              <w:numPr>
+                <w:ilvl w:val="0"/>
+                <w:numId w:val="5"/>
+              </w:numPr>
+              <w:rPr>
+                <w:lang w:bidi="he-IL"/>
+              </w:rPr>
+            </w:pPr>
+            <w:r>
+              <w:rPr>
+                <w:rFonts w:hint="cs"/>
+                <w:rtl/>
+                <w:lang w:bidi="he-IL"/>
+              </w:rPr>
+              <w:t>אתחל שני מערכים באורך (הדרגה המקסימלית של שתי הערמות + 2)</w:t>
+            </w:r>
+          </w:p>
+          <w:p>
+            <w:pPr>
+              <w:pStyle w:val="a9"/>
+              <w:numPr>
+                <w:ilvl w:val="0"/>
+                <w:numId w:val="5"/>
+              </w:numPr>
+              <w:rPr>
+                <w:lang w:bidi="he-IL"/>
+              </w:rPr>
+            </w:pPr>
+            <w:r>
+              <w:rPr>
+                <w:rFonts w:hint="cs"/>
+                <w:rtl/>
+                <w:lang w:bidi="he-IL"/>
+              </w:rPr>
+              <w:t xml:space="preserve">עבור מערך 1 </w:t>
+            </w:r>
+            <w:r>
+              <w:rPr>
+                <w:rtl/>
+                <w:lang w:bidi="he-IL"/>
+              </w:rPr>
+              <w:t>–</w:t>
+            </w:r>
+            <w:r>
+              <w:rPr>
+                <w:rFonts w:hint="cs"/>
+                <w:rtl/>
+                <w:lang w:bidi="he-IL"/>
+              </w:rPr>
+              <w:t xml:space="preserve"> הכנס לכל תא </w:t>
+            </w:r>
+            <w:r>
+              <w:rPr>
+                <w:lang w:bidi="he-IL"/>
+              </w:rPr>
+              <w:t>i</w:t>
+            </w:r>
+            <w:r>
+              <w:rPr>
+                <w:rFonts w:hint="cs"/>
+                <w:rtl/>
+                <w:lang w:bidi="he-IL"/>
+              </w:rPr>
+              <w:t xml:space="preserve"> מצביע לשורש העץ בדרגה </w:t>
+            </w:r>
+            <w:r>
+              <w:rPr>
+                <w:lang w:bidi="he-IL"/>
+              </w:rPr>
+              <w:t>i</w:t>
+            </w:r>
+            <w:r>
+              <w:rPr>
+                <w:rFonts w:hint="cs"/>
+                <w:rtl/>
+                <w:lang w:bidi="he-IL"/>
+              </w:rPr>
+              <w:t xml:space="preserve"> אם קיים כזה בערימה </w:t>
+            </w:r>
+            <w:r>
+              <w:rPr>
+                <w:lang w:bidi="he-IL"/>
+              </w:rPr>
+              <w:t>this</w:t>
+            </w:r>
+            <w:r>
+              <w:rPr>
+                <w:rFonts w:hint="cs"/>
+                <w:rtl/>
+                <w:lang w:bidi="he-IL"/>
+              </w:rPr>
+              <w:t xml:space="preserve"> </w:t>
+            </w:r>
+            <w:r>
+              <w:rPr>
+                <w:rtl/>
+                <w:lang w:bidi="he-IL"/>
+              </w:rPr>
+              <w:t>–</w:t>
+            </w:r>
+            <w:r>
+              <w:rPr>
+                <w:rFonts w:hint="cs"/>
+                <w:rtl/>
+                <w:lang w:bidi="he-IL"/>
+              </w:rPr>
+              <w:t xml:space="preserve"> אחרת הכנס צומת "וירטואלי" </w:t>
+            </w:r>
+          </w:p>
+          <w:p>
+            <w:pPr>
+              <w:pStyle w:val="a9"/>
+              <w:numPr>
+                <w:ilvl w:val="0"/>
+                <w:numId w:val="5"/>
+              </w:numPr>
+              <w:rPr>
+                <w:lang w:bidi="he-IL"/>
+              </w:rPr>
+            </w:pPr>
+            <w:r>
+              <w:rPr>
+                <w:rFonts w:hint="cs"/>
+                <w:rtl/>
+                <w:lang w:bidi="he-IL"/>
+              </w:rPr>
+              <w:t xml:space="preserve">אותו דבר כמו סעיף 3 עבור </w:t>
+            </w:r>
+            <w:r>
+              <w:rPr>
+                <w:lang w:bidi="he-IL"/>
+              </w:rPr>
+              <w:t>heap2</w:t>
+            </w:r>
+          </w:p>
+          <w:p>
+            <w:pPr>
+              <w:pStyle w:val="a9"/>
+              <w:numPr>
+                <w:ilvl w:val="0"/>
+                <w:numId w:val="5"/>
+              </w:numPr>
+              <w:rPr>
+                <w:lang w:bidi="he-IL"/>
+              </w:rPr>
+            </w:pPr>
+            <w:r>
+              <w:rPr>
+                <w:rFonts w:hint="cs"/>
+                <w:rtl/>
+                <w:lang w:bidi="he-IL"/>
+              </w:rPr>
+              <w:t>אתחל מערך "תוצאה" באותו האורך</w:t>
+            </w:r>
+          </w:p>
+          <w:p>
+            <w:pPr>
+              <w:pStyle w:val="a9"/>
+              <w:numPr>
+                <w:ilvl w:val="0"/>
+                <w:numId w:val="5"/>
+              </w:numPr>
+              <w:rPr>
+                <w:lang w:bidi="he-IL"/>
+              </w:rPr>
+            </w:pPr>
+            <w:r>
+              <w:rPr>
+                <w:rFonts w:hint="cs"/>
+                <w:rtl/>
+                <w:lang w:bidi="he-IL"/>
+              </w:rPr>
+              <w:t>אתחל מערך סכימה באורך 3</w:t>
+            </w:r>
+          </w:p>
+          <w:p>
+            <w:pPr>
+              <w:pStyle w:val="a9"/>
+              <w:numPr>
+                <w:ilvl w:val="0"/>
+                <w:numId w:val="5"/>
+              </w:numPr>
+              <w:rPr>
+                <w:lang w:bidi="he-IL"/>
+              </w:rPr>
+            </w:pPr>
+            <w:r>
+              <w:rPr>
+                <w:rFonts w:hint="cs"/>
+                <w:rtl/>
+                <w:lang w:bidi="he-IL"/>
+              </w:rPr>
+              <w:t xml:space="preserve">אתחל </w:t>
+            </w:r>
+            <w:r>
+              <w:rPr>
+                <w:lang w:bidi="he-IL"/>
+              </w:rPr>
+              <w:t>carry</w:t>
+            </w:r>
+            <w:r>
+              <w:rPr>
+                <w:rFonts w:hint="cs"/>
+                <w:rtl/>
+                <w:lang w:bidi="he-IL"/>
+              </w:rPr>
+              <w:t xml:space="preserve"> להיות צומת וירטואלי.</w:t>
+            </w:r>
+          </w:p>
+          <w:p>
+            <w:pPr>
+              <w:pStyle w:val="a9"/>
+              <w:numPr>
+                <w:ilvl w:val="0"/>
+                <w:numId w:val="5"/>
+              </w:numPr>
+              <w:rPr>
+                <w:lang w:bidi="he-IL"/>
+              </w:rPr>
+            </w:pPr>
+            <w:r>
+              <w:rPr>
+                <w:rFonts w:hint="cs"/>
+                <w:rtl/>
+                <w:lang w:bidi="he-IL"/>
+              </w:rPr>
+              <w:t xml:space="preserve">אתחל </w:t>
+            </w:r>
+            <w:r>
+              <w:rPr>
+                <w:lang w:bidi="he-IL"/>
+              </w:rPr>
+              <w:t>toInsert</w:t>
+            </w:r>
+            <w:r>
+              <w:rPr>
+                <w:rFonts w:hint="cs"/>
+                <w:rtl/>
+                <w:lang w:bidi="he-IL"/>
+              </w:rPr>
+              <w:t xml:space="preserve"> להיות צומת וירטואלי.</w:t>
+            </w:r>
+          </w:p>
+          <w:p>
+            <w:pPr>
+              <w:pStyle w:val="a9"/>
+              <w:numPr>
+                <w:ilvl w:val="0"/>
+                <w:numId w:val="5"/>
+              </w:numPr>
+              <w:rPr>
+                <w:lang w:bidi="he-IL"/>
+              </w:rPr>
+            </w:pPr>
+            <w:r>
+              <w:rPr>
+                <w:rFonts w:hint="cs"/>
+                <w:rtl/>
+                <w:lang w:bidi="he-IL"/>
+              </w:rPr>
+              <w:t xml:space="preserve">עבור בלולאה מ0 עד </w:t>
+            </w:r>
+            <w:r>
+              <w:rPr>
+                <w:rFonts w:hint="cs"/>
+                <w:rtl/>
+                <w:lang w:bidi="he-IL"/>
+              </w:rPr>
+              <w:t>(הדרגה המקסימלית של שתי הערמות + 2)</w:t>
+            </w:r>
+          </w:p>
+          <w:p>
+            <w:pPr>
+              <w:pStyle w:val="a9"/>
+              <w:numPr>
+                <w:ilvl w:val="1"/>
+                <w:numId w:val="5"/>
+              </w:numPr>
+              <w:rPr>
+                <w:lang w:bidi="he-IL"/>
+              </w:rPr>
+            </w:pPr>
+            <w:r>
+              <w:rPr>
+                <w:rFonts w:hint="cs"/>
+                <w:rtl/>
+                <w:lang w:bidi="he-IL"/>
+              </w:rPr>
+              <w:t xml:space="preserve">אם יש צומת אמיתי במערך 1 במקום </w:t>
+            </w:r>
+            <w:r>
+              <w:rPr>
+                <w:lang w:bidi="he-IL"/>
+              </w:rPr>
+              <w:t>i</w:t>
+            </w:r>
+            <w:r>
+              <w:rPr>
+                <w:rFonts w:hint="cs"/>
+                <w:rtl/>
+                <w:lang w:bidi="he-IL"/>
+              </w:rPr>
+              <w:t xml:space="preserve"> </w:t>
+            </w:r>
+            <w:r>
+              <w:rPr>
+                <w:rtl/>
+                <w:lang w:bidi="he-IL"/>
+              </w:rPr>
+              <w:t>–</w:t>
+            </w:r>
+            <w:r>
+              <w:rPr>
+                <w:rFonts w:hint="cs"/>
+                <w:rtl/>
+                <w:lang w:bidi="he-IL"/>
+              </w:rPr>
+              <w:t xml:space="preserve"> הכנס אותו למערך סכימה (בעזרת פונ' עזר </w:t>
+            </w:r>
+            <w:r>
+              <w:rPr>
+                <w:lang w:bidi="he-IL"/>
+              </w:rPr>
+              <w:t>ins2arr3</w:t>
+            </w:r>
+            <w:r>
+              <w:rPr>
+                <w:rFonts w:hint="cs"/>
+                <w:rtl/>
+                <w:lang w:bidi="he-IL"/>
+              </w:rPr>
+              <w:t>)</w:t>
+            </w:r>
+          </w:p>
+          <w:p>
+            <w:pPr>
+              <w:pStyle w:val="a9"/>
+              <w:numPr>
+                <w:ilvl w:val="1"/>
+                <w:numId w:val="5"/>
+              </w:numPr>
+              <w:rPr>
+                <w:lang w:bidi="he-IL"/>
+              </w:rPr>
+            </w:pPr>
+            <w:r>
+              <w:rPr>
+                <w:rFonts w:hint="cs"/>
+                <w:rtl/>
+                <w:lang w:bidi="he-IL"/>
+              </w:rPr>
+              <w:t>אותו דבר עבור מערך 2</w:t>
+            </w:r>
+          </w:p>
+          <w:p>
+            <w:pPr>
+              <w:pStyle w:val="a9"/>
+              <w:numPr>
+                <w:ilvl w:val="1"/>
+                <w:numId w:val="5"/>
+              </w:numPr>
+              <w:rPr>
+                <w:lang w:bidi="he-IL"/>
+              </w:rPr>
+            </w:pPr>
+            <w:r>
+              <w:rPr>
+                <w:rFonts w:hint="cs"/>
+                <w:rtl/>
+                <w:lang w:bidi="he-IL"/>
+              </w:rPr>
+              <w:t xml:space="preserve">הכנס שארית </w:t>
+            </w:r>
+          </w:p>
+          <w:p>
+            <w:pPr>
+              <w:pStyle w:val="a9"/>
+              <w:numPr>
+                <w:ilvl w:val="1"/>
+                <w:numId w:val="5"/>
+              </w:numPr>
+              <w:rPr>
+                <w:lang w:bidi="he-IL"/>
+              </w:rPr>
+            </w:pPr>
+            <w:r>
+              <w:rPr>
+                <w:rFonts w:hint="cs"/>
+                <w:rtl/>
+                <w:lang w:bidi="he-IL"/>
+              </w:rPr>
+              <w:t>אם במערך הסכימה יש 3 צמתים אמיתיים</w:t>
+            </w:r>
+            <w:r>
+              <w:rPr>
+                <w:lang w:bidi="he-IL"/>
+              </w:rPr>
+              <w:t xml:space="preserve"> </w:t>
+            </w:r>
+            <w:r>
+              <w:rPr>
+                <w:rFonts w:hint="cs"/>
+                <w:rtl/>
+                <w:lang w:bidi="he-IL"/>
+              </w:rPr>
+              <w:t xml:space="preserve"> - הכנס ל</w:t>
+            </w:r>
+            <w:r>
+              <w:rPr>
+                <w:lang w:bidi="he-IL"/>
+              </w:rPr>
+              <w:t>toInsert</w:t>
+            </w:r>
+            <w:r>
+              <w:rPr>
+                <w:rFonts w:hint="cs"/>
+                <w:rtl/>
+                <w:lang w:bidi="he-IL"/>
+              </w:rPr>
+              <w:t xml:space="preserve"> את הצומת האחרון במערך הסכימה</w:t>
+            </w:r>
+          </w:p>
+          <w:p>
+            <w:pPr>
+              <w:pStyle w:val="a9"/>
+              <w:numPr>
+                <w:ilvl w:val="1"/>
+                <w:numId w:val="5"/>
+              </w:numPr>
+              <w:rPr>
+                <w:lang w:bidi="he-IL"/>
+              </w:rPr>
+            </w:pPr>
+            <w:r>
+              <w:rPr>
+                <w:rFonts w:hint="cs"/>
+                <w:rtl/>
+                <w:lang w:bidi="he-IL"/>
+              </w:rPr>
+              <w:t xml:space="preserve">אם במערך הסכימה יש 2 צמתים אמיתים (יכול לקרות גם בנוסף לסעיף </w:t>
+            </w:r>
+            <w:r>
+              <w:rPr>
+                <w:lang w:bidi="he-IL"/>
+              </w:rPr>
+              <w:t>d</w:t>
+            </w:r>
+            <w:r>
+              <w:rPr>
+                <w:rFonts w:hint="cs"/>
+                <w:rtl/>
+                <w:lang w:bidi="he-IL"/>
+              </w:rPr>
+              <w:t xml:space="preserve">) </w:t>
+            </w:r>
+            <w:r>
+              <w:rPr>
+                <w:rtl/>
+                <w:lang w:bidi="he-IL"/>
+              </w:rPr>
+              <w:t>–</w:t>
+            </w:r>
+            <w:r>
+              <w:rPr>
+                <w:rFonts w:hint="cs"/>
+                <w:rtl/>
+                <w:lang w:bidi="he-IL"/>
+              </w:rPr>
+              <w:t xml:space="preserve"> </w:t>
+            </w:r>
+          </w:p>
+          <w:p>
+            <w:pPr>
+              <w:pStyle w:val="a9"/>
+              <w:ind w:left="1080"/>
+              <w:rPr>
+                <w:rFonts w:hint="cs"/>
+                <w:rtl/>
+                <w:lang w:bidi="he-IL"/>
+              </w:rPr>
+            </w:pPr>
+            <w:r>
+              <w:rPr>
+                <w:rFonts w:hint="cs"/>
+                <w:rtl/>
+                <w:lang w:bidi="he-IL"/>
+              </w:rPr>
+              <w:t>הכנס ל</w:t>
+            </w:r>
+            <w:r>
+              <w:rPr>
+                <w:lang w:bidi="he-IL"/>
+              </w:rPr>
+              <w:t>carry</w:t>
+            </w:r>
+            <w:r>
+              <w:rPr>
+                <w:rFonts w:hint="cs"/>
+                <w:rtl/>
+                <w:lang w:bidi="he-IL"/>
+              </w:rPr>
+              <w:t xml:space="preserve"> את האיחוד של שניהם</w:t>
+            </w:r>
+            <w:r>
+              <w:rPr>
+                <w:rFonts w:hint="cs"/>
+                <w:rtl/>
+                <w:lang w:bidi="he-IL"/>
+              </w:rPr>
+              <w:t xml:space="preserve"> </w:t>
+            </w:r>
+            <w:r>
+              <w:rPr>
+                <w:rFonts w:hint="cs"/>
+                <w:rtl/>
+                <w:lang w:bidi="he-IL"/>
+              </w:rPr>
+              <w:lastRenderedPageBreak/>
+              <w:t xml:space="preserve">(בעזרת פונ' העזר </w:t>
+            </w:r>
+            <w:r>
+              <w:rPr>
+                <w:lang w:bidi="he-IL"/>
+              </w:rPr>
+              <w:t>link</w:t>
+            </w:r>
+            <w:r>
+              <w:rPr>
+                <w:rFonts w:hint="cs"/>
+                <w:rtl/>
+                <w:lang w:bidi="he-IL"/>
+              </w:rPr>
+              <w:t>)</w:t>
+            </w:r>
+          </w:p>
+          <w:p>
+            <w:pPr>
+              <w:pStyle w:val="a9"/>
+              <w:numPr>
+                <w:ilvl w:val="1"/>
+                <w:numId w:val="5"/>
+              </w:numPr>
+              <w:rPr>
+                <w:lang w:bidi="he-IL"/>
+              </w:rPr>
+            </w:pPr>
+            <w:r>
+              <w:rPr>
+                <w:lang w:bidi="he-IL"/>
+              </w:rPr>
+              <w:t>toInsert</w:t>
+            </w:r>
+            <w:r>
+              <w:rPr>
+                <w:rFonts w:hint="cs"/>
+                <w:rtl/>
+                <w:lang w:bidi="he-IL"/>
+              </w:rPr>
+              <w:t xml:space="preserve"> הוא הצומת הראשון במערך</w:t>
+            </w:r>
+          </w:p>
+          <w:p>
+            <w:pPr>
+              <w:pStyle w:val="a9"/>
+              <w:numPr>
+                <w:ilvl w:val="1"/>
+                <w:numId w:val="5"/>
+              </w:numPr>
+              <w:rPr>
+                <w:lang w:bidi="he-IL"/>
+              </w:rPr>
+            </w:pPr>
+            <w:r>
+              <w:rPr>
+                <w:rFonts w:hint="cs"/>
+                <w:rtl/>
+                <w:lang w:bidi="he-IL"/>
+              </w:rPr>
+              <w:t xml:space="preserve">הכנס את </w:t>
+            </w:r>
+            <w:r>
+              <w:rPr>
+                <w:lang w:bidi="he-IL"/>
+              </w:rPr>
+              <w:t>toInsert</w:t>
+            </w:r>
+            <w:r>
+              <w:rPr>
+                <w:rFonts w:hint="cs"/>
+                <w:rtl/>
+                <w:lang w:bidi="he-IL"/>
+              </w:rPr>
+              <w:t xml:space="preserve"> למערך התוצאות בתא ה</w:t>
+            </w:r>
+            <w:r>
+              <w:rPr>
+                <w:lang w:bidi="he-IL"/>
+              </w:rPr>
+              <w:t>i</w:t>
+            </w:r>
+          </w:p>
+          <w:p>
+            <w:pPr>
+              <w:pStyle w:val="a9"/>
+              <w:numPr>
+                <w:ilvl w:val="0"/>
+                <w:numId w:val="5"/>
+              </w:numPr>
+              <w:rPr>
+                <w:lang w:bidi="he-IL"/>
+              </w:rPr>
+            </w:pPr>
+            <w:r>
+              <w:rPr>
+                <w:rFonts w:hint="cs"/>
+                <w:rtl/>
+                <w:lang w:bidi="he-IL"/>
+              </w:rPr>
+              <w:t xml:space="preserve">עבור על מערך התוצאות וחבר את השדה </w:t>
+            </w:r>
+            <w:r>
+              <w:rPr>
+                <w:lang w:bidi="he-IL"/>
+              </w:rPr>
+              <w:t>next</w:t>
+            </w:r>
+            <w:r>
+              <w:rPr>
+                <w:rFonts w:hint="cs"/>
+                <w:rtl/>
+                <w:lang w:bidi="he-IL"/>
+              </w:rPr>
+              <w:t xml:space="preserve"> בין צמתים בדרגה עולה (שאינם וירטואלים), מצא את המינימום, חשב את </w:t>
+            </w:r>
+            <w:r>
+              <w:rPr>
+                <w:lang w:bidi="he-IL"/>
+              </w:rPr>
+              <w:t>size, numTrees</w:t>
+            </w:r>
+            <w:r>
+              <w:rPr>
+                <w:rFonts w:hint="cs"/>
+                <w:rtl/>
+                <w:lang w:bidi="he-IL"/>
+              </w:rPr>
+              <w:t xml:space="preserve"> וסמן את </w:t>
+            </w:r>
+            <w:r>
+              <w:rPr>
+                <w:lang w:bidi="he-IL"/>
+              </w:rPr>
+              <w:t>last</w:t>
+            </w:r>
+            <w:r>
+              <w:rPr>
+                <w:rFonts w:hint="cs"/>
+                <w:rtl/>
+                <w:lang w:bidi="he-IL"/>
+              </w:rPr>
+              <w:t xml:space="preserve"> בתור העץ האחרון במערך התוצאות.</w:t>
+            </w:r>
+          </w:p>
+          <w:p>
+            <w:pPr>
+              <w:pStyle w:val="a9"/>
+              <w:numPr>
+                <w:ilvl w:val="0"/>
+                <w:numId w:val="5"/>
+              </w:numPr>
+              <w:rPr>
+                <w:rFonts w:hint="cs"/>
+                <w:rtl/>
+                <w:lang w:bidi="he-IL"/>
+              </w:rPr>
+            </w:pPr>
+            <w:r>
+              <w:rPr>
+                <w:rFonts w:hint="cs"/>
+                <w:rtl/>
+                <w:lang w:bidi="he-IL"/>
+              </w:rPr>
+              <w:t xml:space="preserve">עדכן את </w:t>
+            </w:r>
+            <w:r>
+              <w:rPr>
+                <w:lang w:bidi="he-IL"/>
+              </w:rPr>
+              <w:t>this</w:t>
+            </w:r>
+            <w:r>
+              <w:rPr>
+                <w:rFonts w:hint="cs"/>
+                <w:rtl/>
+                <w:lang w:bidi="he-IL"/>
+              </w:rPr>
+              <w:t xml:space="preserve"> לקבל את </w:t>
+            </w:r>
+            <w:r>
+              <w:rPr>
+                <w:lang w:bidi="he-IL"/>
+              </w:rPr>
+              <w:t>min, last, size, numTrees</w:t>
+            </w:r>
+            <w:r>
+              <w:rPr>
+                <w:rFonts w:hint="cs"/>
+                <w:rtl/>
+                <w:lang w:bidi="he-IL"/>
+              </w:rPr>
+              <w:t xml:space="preserve"> של הערימה החדשה</w:t>
             </w:r>
           </w:p>
         </w:tc>
@@ -2582,6 +3700,7 @@
             <w:pPr>
               <w:rPr>
                 <w:rFonts w:ascii="Calibri" w:eastAsia="Calibri" w:hAnsi="Calibri" w:cs="Arial"/>
+                <w:rtl/>
                 <w:lang w:bidi="he-IL"/>
               </w:rPr>
             </w:pPr>
@@ -2591,54 +3710,527 @@
                 <w:rtl/>
                 <w:lang w:bidi="he-IL"/>
               </w:rPr>
-              <w:t xml:space="preserve">סעיפים 1 ו2 שניהם דורשים </w:t>
-            </w:r>
-            <w:r>
-              <w:rPr>
-                <w:rFonts w:ascii="Cambria Math" w:hAnsi="Cambria Math"/>
-                <w:i/>
-                <w:lang w:bidi="he-IL"/>
-              </w:rPr>
-              <w:br/>
-            </w:r>
-            <m:oMath>
-              <m:r>
-                <w:rPr>
-                  <w:rFonts w:ascii="Cambria Math" w:hAnsi="Cambria Math"/>
-                  <w:lang w:bidi="he-IL"/>
-                </w:rPr>
-                <m:t>O</m:t>
-              </m:r>
-              <m:d>
-                <m:dPr>
-                  <m:ctrlPr>
-                    <w:rPr>
-                      <w:rFonts w:ascii="Cambria Math" w:hAnsi="Cambria Math"/>
-                      <w:i/>
-                      <w:lang w:bidi="he-IL"/>
-                    </w:rPr>
-                  </m:ctrlPr>
-                </m:dPr>
-                <m:e>
-                  <m:r>
-                    <w:rPr>
-                      <w:rFonts w:ascii="Cambria Math" w:hAnsi="Cambria Math"/>
-                      <w:lang w:bidi="he-IL"/>
-                    </w:rPr>
-                    <m:t>logn</m:t>
-                  </m:r>
-                </m:e>
-              </m:d>
-            </m:oMath>
-            <w:r>
-              <w:rPr>
-                <w:rFonts w:ascii="Cambria Math" w:eastAsiaTheme="minorEastAsia" w:hAnsi="Cambria Math" w:hint="cs"/>
-                <w:i/>
-                <w:rtl/>
-                <w:lang w:bidi="he-IL"/>
-              </w:rPr>
-              <w:t xml:space="preserve"> עבודה כפי שהוכחנו עבור שתי הפונקציות.</w:t>
-            </w:r>
+              <w:lastRenderedPageBreak/>
+              <w:t>סעיף 1 דורש עבדוה קבוע</w:t>
+            </w:r>
+          </w:p>
+          <w:p>
+            <w:pPr>
+              <w:rPr>
+                <w:rFonts w:ascii="Calibri" w:eastAsia="Calibri" w:hAnsi="Calibri" w:cs="Arial"/>
+                <w:rtl/>
+                <w:lang w:bidi="he-IL"/>
+              </w:rPr>
+            </w:pPr>
+            <w:r>
+              <w:rPr>
+                <w:rFonts w:ascii="Calibri" w:eastAsia="Calibri" w:hAnsi="Calibri" w:cs="Arial" w:hint="cs"/>
+                <w:rtl/>
+                <w:lang w:bidi="he-IL"/>
+              </w:rPr>
+              <w:t xml:space="preserve">סעיפים 2,3,4,5 חסומים ע"י הדרגה המקסימלית + 2, שזה חסום ע"י </w:t>
+            </w:r>
+            <w:r>
+              <w:rPr>
+                <w:rFonts w:ascii="Calibri" w:eastAsia="Calibri" w:hAnsi="Calibri" w:cs="Arial"/>
+                <w:lang w:bidi="he-IL"/>
+              </w:rPr>
+              <w:t>log(n)</w:t>
+            </w:r>
+            <w:r>
+              <w:rPr>
+                <w:rFonts w:ascii="Calibri" w:eastAsia="Calibri" w:hAnsi="Calibri" w:cs="Arial" w:hint="cs"/>
+                <w:rtl/>
+                <w:lang w:bidi="he-IL"/>
+              </w:rPr>
+              <w:t xml:space="preserve"> </w:t>
+            </w:r>
+          </w:p>
+          <w:p>
+            <w:pPr>
+              <w:rPr>
+                <w:rFonts w:ascii="Calibri" w:eastAsia="Calibri" w:hAnsi="Calibri" w:cs="Arial"/>
+                <w:rtl/>
+                <w:lang w:bidi="he-IL"/>
+              </w:rPr>
+            </w:pPr>
+            <w:r>
+              <w:rPr>
+                <w:rFonts w:ascii="Calibri" w:eastAsia="Calibri" w:hAnsi="Calibri" w:cs="Arial" w:hint="cs"/>
+                <w:rtl/>
+                <w:lang w:bidi="he-IL"/>
+              </w:rPr>
+              <w:t>סעיפים 6,7,8 מבצעים כמות עבודה קבועה</w:t>
+            </w:r>
+          </w:p>
+          <w:p>
+            <w:pPr>
+              <w:rPr>
+                <w:rFonts w:ascii="Calibri" w:eastAsia="Calibri" w:hAnsi="Calibri" w:cs="Arial"/>
+                <w:rtl/>
+                <w:lang w:bidi="he-IL"/>
+              </w:rPr>
+            </w:pPr>
+            <w:r>
+              <w:rPr>
+                <w:rFonts w:ascii="Calibri" w:eastAsia="Calibri" w:hAnsi="Calibri" w:cs="Arial" w:hint="cs"/>
+                <w:rtl/>
+                <w:lang w:bidi="he-IL"/>
+              </w:rPr>
+              <w:t xml:space="preserve">בסעיף 9 מספר האיטרציות של הלולאה חסום ע"י </w:t>
+            </w:r>
+            <w:r>
+              <w:rPr>
+                <w:rFonts w:ascii="Calibri" w:eastAsia="Calibri" w:hAnsi="Calibri" w:cs="Arial"/>
+                <w:lang w:bidi="he-IL"/>
+              </w:rPr>
+              <w:t>log(n)</w:t>
+            </w:r>
+            <w:r>
+              <w:rPr>
+                <w:rFonts w:ascii="Calibri" w:eastAsia="Calibri" w:hAnsi="Calibri" w:cs="Arial" w:hint="cs"/>
+                <w:rtl/>
+                <w:lang w:bidi="he-IL"/>
+              </w:rPr>
+              <w:t xml:space="preserve"> ובכל ריצה מתבצעת כמות עבודה קבועה (כולל </w:t>
+            </w:r>
+            <w:r>
+              <w:rPr>
+                <w:rFonts w:ascii="Calibri" w:eastAsia="Calibri" w:hAnsi="Calibri" w:cs="Arial"/>
+                <w:lang w:bidi="he-IL"/>
+              </w:rPr>
+              <w:t>link</w:t>
+            </w:r>
+            <w:r>
+              <w:rPr>
+                <w:rFonts w:ascii="Calibri" w:eastAsia="Calibri" w:hAnsi="Calibri" w:cs="Arial" w:hint="cs"/>
+                <w:rtl/>
+                <w:lang w:bidi="he-IL"/>
+              </w:rPr>
+              <w:t xml:space="preserve"> שמנומק בטבלת פונ' עזר)</w:t>
+            </w:r>
+          </w:p>
+          <w:p>
+            <w:pPr>
+              <w:rPr>
+                <w:rFonts w:ascii="Calibri" w:eastAsia="Calibri" w:hAnsi="Calibri" w:cs="Arial"/>
+                <w:rtl/>
+                <w:lang w:bidi="he-IL"/>
+              </w:rPr>
+            </w:pPr>
+            <w:r>
+              <w:rPr>
+                <w:rFonts w:ascii="Calibri" w:eastAsia="Calibri" w:hAnsi="Calibri" w:cs="Arial" w:hint="cs"/>
+                <w:rtl/>
+                <w:lang w:bidi="he-IL"/>
+              </w:rPr>
+              <w:t xml:space="preserve">בסעיף 10 מספר האיטרציות של הלולאה גם חסום ע"י </w:t>
+            </w:r>
+            <w:r>
+              <w:rPr>
+                <w:rFonts w:ascii="Calibri" w:eastAsia="Calibri" w:hAnsi="Calibri" w:cs="Arial"/>
+                <w:lang w:bidi="he-IL"/>
+              </w:rPr>
+              <w:t>log(n)</w:t>
+            </w:r>
+            <w:r>
+              <w:rPr>
+                <w:rFonts w:ascii="Calibri" w:eastAsia="Calibri" w:hAnsi="Calibri" w:cs="Arial" w:hint="cs"/>
+                <w:rtl/>
+                <w:lang w:bidi="he-IL"/>
+              </w:rPr>
+              <w:t xml:space="preserve"> ובכל איטרציה יש כמות עבודה קבועה (תיקון מצביעים והעלאת </w:t>
+            </w:r>
+            <w:r>
+              <w:rPr>
+                <w:rFonts w:ascii="Calibri" w:eastAsia="Calibri" w:hAnsi="Calibri" w:cs="Arial"/>
+                <w:lang w:bidi="he-IL"/>
+              </w:rPr>
+              <w:t>counter</w:t>
+            </w:r>
+            <w:r>
+              <w:rPr>
+                <w:rFonts w:ascii="Calibri" w:eastAsia="Calibri" w:hAnsi="Calibri" w:cs="Arial" w:hint="cs"/>
+                <w:rtl/>
+                <w:lang w:bidi="he-IL"/>
+              </w:rPr>
+              <w:t>ים).</w:t>
+            </w:r>
+          </w:p>
+          <w:p>
+            <w:pPr>
+              <w:rPr>
+                <w:rFonts w:ascii="Calibri" w:eastAsia="Calibri" w:hAnsi="Calibri" w:cs="Arial" w:hint="cs"/>
+                <w:rtl/>
+                <w:lang w:bidi="he-IL"/>
+              </w:rPr>
+            </w:pPr>
+            <w:r>
+              <w:rPr>
+                <w:rFonts w:ascii="Calibri" w:eastAsia="Calibri" w:hAnsi="Calibri" w:cs="Arial" w:hint="cs"/>
+                <w:rtl/>
+                <w:lang w:bidi="he-IL"/>
+              </w:rPr>
+              <w:t>סעיף 11 מעדכן 4 מצביעים ולכן גם בסיבוכיות קבועה</w:t>
+            </w:r>
+          </w:p>
+          <w:p>
+            <w:pPr>
+              <w:rPr>
+                <w:rFonts w:ascii="Calibri" w:eastAsia="Calibri" w:hAnsi="Calibri" w:cs="Arial" w:hint="cs"/>
+                <w:rtl/>
+                <w:lang w:bidi="he-IL"/>
+              </w:rPr>
+            </w:pPr>
+          </w:p>
+        </w:tc>
+      </w:tr>
+      <w:tr>
+        <w:tc>
+          <w:tcPr>
+            <w:tcW w:w="1552" w:type="dxa"/>
+          </w:tcPr>
+          <w:p>
+            <w:pPr>
+              <w:rPr>
+                <w:lang w:bidi="he-IL"/>
+              </w:rPr>
+            </w:pPr>
+            <w:r>
+              <w:rPr>
+                <w:lang w:bidi="he-IL"/>
+              </w:rPr>
+              <w:lastRenderedPageBreak/>
+              <w:t>size</w:t>
+            </w:r>
+          </w:p>
+        </w:tc>
+        <w:tc>
+          <w:tcPr>
+            <w:tcW w:w="1081" w:type="dxa"/>
+          </w:tcPr>
+          <w:p>
+            <w:pPr>
+              <w:rPr>
+                <w:rFonts w:hint="cs"/>
+                <w:rtl/>
+                <w:lang w:bidi="he-IL"/>
+              </w:rPr>
+            </w:pPr>
+            <w:r>
+              <w:rPr>
+                <w:rFonts w:hint="cs"/>
+                <w:rtl/>
+                <w:lang w:bidi="he-IL"/>
+              </w:rPr>
+              <w:t>מחזירה את מספר הצמתים בערימה</w:t>
+            </w:r>
+          </w:p>
+        </w:tc>
+        <w:tc>
+          <w:tcPr>
+            <w:tcW w:w="1134" w:type="dxa"/>
+          </w:tcPr>
+          <w:p>
+            <w:pPr>
+              <w:rPr>
+                <w:lang w:bidi="he-IL"/>
+              </w:rPr>
+            </w:pPr>
+            <w:r>
+              <w:rPr>
+                <w:lang w:bidi="he-IL"/>
+              </w:rPr>
+              <w:t>int</w:t>
+            </w:r>
+          </w:p>
+        </w:tc>
+        <w:tc>
+          <w:tcPr>
+            <w:tcW w:w="2834" w:type="dxa"/>
+          </w:tcPr>
+          <w:p>
+            <w:pPr>
+              <w:rPr>
+                <w:rFonts w:hint="cs"/>
+                <w:lang w:bidi="he-IL"/>
+              </w:rPr>
+            </w:pPr>
+            <w:r>
+              <w:rPr>
+                <w:rFonts w:hint="cs"/>
+                <w:rtl/>
+                <w:lang w:bidi="he-IL"/>
+              </w:rPr>
+              <w:t xml:space="preserve">החזרת השדה </w:t>
+            </w:r>
+            <w:r>
+              <w:rPr>
+                <w:lang w:bidi="he-IL"/>
+              </w:rPr>
+              <w:t>this.size</w:t>
+            </w:r>
+          </w:p>
+        </w:tc>
+        <w:tc>
+          <w:tcPr>
+            <w:tcW w:w="1695" w:type="dxa"/>
+          </w:tcPr>
+          <w:p>
+            <w:pPr>
+              <w:rPr>
+                <w:rFonts w:ascii="Calibri" w:eastAsia="Calibri" w:hAnsi="Calibri" w:cs="Arial"/>
+                <w:lang w:bidi="he-IL"/>
+              </w:rPr>
+            </w:pPr>
+            <m:oMathPara>
+              <m:oMath>
+                <m:r>
+                  <w:rPr>
+                    <w:rFonts w:ascii="Cambria Math" w:hAnsi="Cambria Math"/>
+                    <w:lang w:bidi="he-IL"/>
+                  </w:rPr>
+                  <m:t>O(1)</m:t>
+                </m:r>
+              </m:oMath>
+            </m:oMathPara>
+          </w:p>
+        </w:tc>
+      </w:tr>
+      <w:tr>
+        <w:tc>
+          <w:tcPr>
+            <w:tcW w:w="1552" w:type="dxa"/>
+          </w:tcPr>
+          <w:p>
+            <w:pPr>
+              <w:rPr>
+                <w:lang w:bidi="he-IL"/>
+              </w:rPr>
+            </w:pPr>
+            <w:r>
+              <w:rPr>
+                <w:lang w:bidi="he-IL"/>
+              </w:rPr>
+              <w:t>empty</w:t>
+            </w:r>
+          </w:p>
+        </w:tc>
+        <w:tc>
+          <w:tcPr>
+            <w:tcW w:w="1081" w:type="dxa"/>
+          </w:tcPr>
+          <w:p>
+            <w:pPr>
+              <w:rPr>
+                <w:rFonts w:hint="cs"/>
+                <w:rtl/>
+                <w:lang w:bidi="he-IL"/>
+              </w:rPr>
+            </w:pPr>
+            <w:r>
+              <w:rPr>
+                <w:rFonts w:hint="cs"/>
+                <w:rtl/>
+                <w:lang w:bidi="he-IL"/>
+              </w:rPr>
+              <w:t>מחזירה האם הערימה ריקה</w:t>
+            </w:r>
+          </w:p>
+        </w:tc>
+        <w:tc>
+          <w:tcPr>
+            <w:tcW w:w="1134" w:type="dxa"/>
+          </w:tcPr>
+          <w:p>
+            <w:pPr>
+              <w:rPr>
+                <w:lang w:bidi="he-IL"/>
+              </w:rPr>
+            </w:pPr>
+            <w:r>
+              <w:rPr>
+                <w:lang w:bidi="he-IL"/>
+              </w:rPr>
+              <w:t>boolean</w:t>
+            </w:r>
+          </w:p>
+        </w:tc>
+        <w:tc>
+          <w:tcPr>
+            <w:tcW w:w="2834" w:type="dxa"/>
+          </w:tcPr>
+          <w:p>
+            <w:pPr>
+              <w:rPr>
+                <w:rFonts w:hint="cs"/>
+                <w:lang w:bidi="he-IL"/>
+              </w:rPr>
+            </w:pPr>
+            <w:r>
+              <w:rPr>
+                <w:rFonts w:hint="cs"/>
+                <w:rtl/>
+                <w:lang w:bidi="he-IL"/>
+              </w:rPr>
+              <w:t>החזרת הערך</w:t>
+            </w:r>
+            <w:r>
+              <w:rPr>
+                <w:lang w:bidi="he-IL"/>
+              </w:rPr>
+              <w:t xml:space="preserve"> </w:t>
+            </w:r>
+            <w:r>
+              <w:rPr>
+                <w:rFonts w:hint="cs"/>
+                <w:rtl/>
+                <w:lang w:bidi="he-IL"/>
+              </w:rPr>
+              <w:t xml:space="preserve">הבוליאני של הביטוי </w:t>
+            </w:r>
+            <w:r>
+              <w:rPr>
+                <w:lang w:bidi="he-IL"/>
+              </w:rPr>
+              <w:t>size==0</w:t>
+            </w:r>
+          </w:p>
+        </w:tc>
+        <w:tc>
+          <w:tcPr>
+            <w:tcW w:w="1695" w:type="dxa"/>
+          </w:tcPr>
+          <w:p>
+            <w:pPr>
+              <w:rPr>
+                <w:rFonts w:ascii="Calibri" w:eastAsia="Calibri" w:hAnsi="Calibri" w:cs="Arial"/>
+                <w:lang w:bidi="he-IL"/>
+              </w:rPr>
+            </w:pPr>
+            <m:oMathPara>
+              <m:oMath>
+                <m:r>
+                  <w:rPr>
+                    <w:rFonts w:ascii="Cambria Math" w:hAnsi="Cambria Math"/>
+                    <w:lang w:bidi="he-IL"/>
+                  </w:rPr>
+                  <m:t>O(1)</m:t>
+                </m:r>
+              </m:oMath>
+            </m:oMathPara>
+          </w:p>
+        </w:tc>
+      </w:tr>
+      <w:tr>
+        <w:tc>
+          <w:tcPr>
+            <w:tcW w:w="1552" w:type="dxa"/>
+          </w:tcPr>
+          <w:p>
+            <w:pPr>
+              <w:rPr>
+                <w:lang w:bidi="he-IL"/>
+              </w:rPr>
+            </w:pPr>
+            <w:r>
+              <w:rPr>
+                <w:lang w:bidi="he-IL"/>
+              </w:rPr>
+              <w:t>numTrees</w:t>
+            </w:r>
+          </w:p>
+        </w:tc>
+        <w:tc>
+          <w:tcPr>
+            <w:tcW w:w="1081" w:type="dxa"/>
+          </w:tcPr>
+          <w:p>
+            <w:pPr>
+              <w:rPr>
+                <w:rFonts w:hint="cs"/>
+                <w:rtl/>
+                <w:lang w:bidi="he-IL"/>
+              </w:rPr>
+            </w:pPr>
+            <w:r>
+              <w:rPr>
+                <w:rFonts w:hint="cs"/>
+                <w:rtl/>
+                <w:lang w:bidi="he-IL"/>
+              </w:rPr>
+              <w:t>מחזירה את מספר העצים הבינומים בערימה</w:t>
+            </w:r>
+          </w:p>
+        </w:tc>
+        <w:tc>
+          <w:tcPr>
+            <w:tcW w:w="1134" w:type="dxa"/>
+          </w:tcPr>
+          <w:p>
+            <w:pPr>
+              <w:rPr>
+                <w:rFonts w:hint="cs"/>
+                <w:rtl/>
+                <w:lang w:bidi="he-IL"/>
+              </w:rPr>
+            </w:pPr>
+            <w:r>
+              <w:rPr>
+                <w:lang w:bidi="he-IL"/>
+              </w:rPr>
+              <w:t>int</w:t>
+            </w:r>
+          </w:p>
+        </w:tc>
+        <w:tc>
+          <w:tcPr>
+            <w:tcW w:w="2834" w:type="dxa"/>
+          </w:tcPr>
+          <w:p>
+            <w:pPr>
+              <w:rPr>
+                <w:lang w:bidi="he-IL"/>
+              </w:rPr>
+            </w:pPr>
+            <w:r>
+              <w:rPr>
+                <w:rFonts w:hint="cs"/>
+                <w:rtl/>
+                <w:lang w:bidi="he-IL"/>
+              </w:rPr>
+              <w:t xml:space="preserve">החזרת השדה </w:t>
+            </w:r>
+            <w:r>
+              <w:rPr>
+                <w:lang w:bidi="he-IL"/>
+              </w:rPr>
+              <w:t>numTrees</w:t>
+            </w:r>
+          </w:p>
+        </w:tc>
+        <w:tc>
+          <w:tcPr>
+            <w:tcW w:w="1695" w:type="dxa"/>
+          </w:tcPr>
+          <w:p>
+            <w:pPr>
+              <w:rPr>
+                <w:rFonts w:ascii="Calibri" w:eastAsia="Calibri" w:hAnsi="Calibri" w:cs="Arial"/>
+                <w:lang w:bidi="he-IL"/>
+              </w:rPr>
+            </w:pPr>
+            <m:oMathPara>
+              <m:oMath>
+                <m:r>
+                  <w:rPr>
+                    <w:rFonts w:ascii="Cambria Math" w:hAnsi="Cambria Math"/>
+                    <w:lang w:bidi="he-IL"/>
+                  </w:rPr>
+                  <m:t>O(1)</m:t>
+                </m:r>
+              </m:oMath>
+            </m:oMathPara>
           </w:p>
         </w:tc>
       </w:tr>
@@ -2683,11 +4275,11 @@
         <w:tblLook w:val="04A0" w:firstRow="1" w:lastRow="0" w:firstColumn="1" w:lastColumn="0" w:noHBand="0" w:noVBand="1"/>
       </w:tblPr>
       <w:tblGrid>
-        <w:gridCol w:w="3097"/>
-        <w:gridCol w:w="1299"/>
-        <w:gridCol w:w="1257"/>
-        <w:gridCol w:w="1332"/>
-        <w:gridCol w:w="1311"/>
+        <w:gridCol w:w="2664"/>
+        <w:gridCol w:w="1484"/>
+        <w:gridCol w:w="1336"/>
+        <w:gridCol w:w="1397"/>
+        <w:gridCol w:w="1415"/>
       </w:tblGrid>
       <w:tr>
         <w:tc>
@@ -2803,44 +4395,23 @@
           </w:tcPr>
           <w:p>
             <w:pPr>
-              <w:pStyle w:val="NormalWeb"/>
-              <w:shd w:val="clear" w:color="auto" w:fill="E8F2FE"/>
-              <w:spacing w:before="0" w:beforeAutospacing="0" w:after="0" w:afterAutospacing="0"/>
-              <w:rPr>
-                <w:rFonts w:ascii="Courier New" w:hAnsi="Courier New" w:cs="Courier New"/>
-                <w:color w:val="000000"/>
-                <w:sz w:val="20"/>
-                <w:szCs w:val="20"/>
-              </w:rPr>
-            </w:pPr>
-            <w:r>
-              <w:rPr>
-                <w:rFonts w:ascii="Courier New" w:hAnsi="Courier New" w:cs="Courier New"/>
-                <w:b/>
-                <w:bCs/>
-                <w:color w:val="7F0055"/>
-                <w:sz w:val="20"/>
-                <w:szCs w:val="20"/>
-              </w:rPr>
-              <w:t>void</w:t>
-            </w:r>
-            <w:r>
-              <w:rPr>
-                <w:rFonts w:ascii="Courier New" w:hAnsi="Courier New" w:cs="Courier New"/>
-                <w:color w:val="000000"/>
-                <w:sz w:val="20"/>
-                <w:szCs w:val="20"/>
-              </w:rPr>
-              <w:t xml:space="preserve"> switchHeaps(BinomialHeap heap2)</w:t>
-            </w:r>
-          </w:p>
-          <w:p>
-            <w:pPr>
-              <w:rPr>
-                <w:rtl/>
-                <w:lang w:bidi="he-IL"/>
-              </w:rPr>
-            </w:pPr>
+              <w:rPr>
+                <w:rtl/>
+              </w:rPr>
+            </w:pPr>
+            <w:r>
+              <w:rPr>
+                <w:lang w:bidi="he-IL"/>
+              </w:rPr>
+              <w:t>switchHeaps(BinomialHeap heap2</w:t>
+            </w:r>
+            <w:r>
+              <w:rPr>
+                <w:rFonts w:asciiTheme="minorBidi" w:hAnsiTheme="minorBidi"/>
+                <w:lang w:bidi="he-IL"/>
+              </w:rPr>
+              <w:t>)</w:t>
+            </w:r>
           </w:p>
         </w:tc>
         <w:tc>
@@ -2963,6 +4534,12 @@
                 <w:lang w:bidi="he-IL"/>
               </w:rPr>
             </w:pPr>
+            <w:r>
+              <w:rPr>
+                <w:lang w:bidi="he-IL"/>
+              </w:rPr>
+              <w:t>ins2arr3(HeapNode[] arr, HeapNode n)</w:t>
+            </w:r>
           </w:p>
         </w:tc>
         <w:tc>
@@ -2972,10 +4549,49 @@
           <w:p>
             <w:pPr>
               <w:rPr>
-                <w:rtl/>
-                <w:lang w:bidi="he-IL"/>
-              </w:rPr>
-            </w:pPr>
+                <w:rFonts w:hint="cs"/>
+                <w:rtl/>
+                <w:lang w:bidi="he-IL"/>
+              </w:rPr>
+            </w:pPr>
+            <w:r>
+              <w:rPr>
+                <w:rFonts w:hint="cs"/>
+                <w:rtl/>
+                <w:lang w:bidi="he-IL"/>
+              </w:rPr>
+              <w:t xml:space="preserve">מקבלת מערך (בסיסי של ג'אווה) </w:t>
+            </w:r>
+            <w:r>
+              <w:rPr>
+                <w:rFonts w:hint="cs"/>
+                <w:rtl/>
+                <w:lang w:bidi="he-IL"/>
+              </w:rPr>
+              <w:t xml:space="preserve"> באורך  3 </w:t>
+            </w:r>
+            <w:r>
+              <w:rPr>
+                <w:rFonts w:hint="cs"/>
+                <w:rtl/>
+                <w:lang w:bidi="he-IL"/>
+              </w:rPr>
+              <w:t>ו</w:t>
+            </w:r>
+            <w:r>
+              <w:rPr>
+                <w:lang w:bidi="he-IL"/>
+              </w:rPr>
+              <w:t>heapNode</w:t>
+            </w:r>
+            <w:r>
+              <w:rPr>
+                <w:rFonts w:hint="cs"/>
+                <w:rtl/>
+                <w:lang w:bidi="he-IL"/>
+              </w:rPr>
+              <w:t xml:space="preserve"> ומכניסה אותו לתא הראשון הפנוי (הראשון שנמצא ללא צומת)</w:t>
+            </w:r>
           </w:p>
         </w:tc>
         <w:tc>
@@ -2989,6 +4605,14 @@
                 <w:lang w:bidi="he-IL"/>
               </w:rPr>
             </w:pPr>
+            <w:r>
+              <w:rPr>
+                <w:rFonts w:hint="cs"/>
+                <w:rtl/>
+                <w:lang w:bidi="he-IL"/>
+              </w:rPr>
+              <w:t>אין</w:t>
+            </w:r>
           </w:p>
         </w:tc>
         <w:tc>
@@ -3002,6 +4626,14 @@
                 <w:lang w:bidi="he-IL"/>
               </w:rPr>
             </w:pPr>
+            <w:r>
+              <w:rPr>
+                <w:rFonts w:hint="cs"/>
+                <w:rtl/>
+                <w:lang w:bidi="he-IL"/>
+              </w:rPr>
+              <w:t>ריצה בלולאה על המערך ובדיקה האם התא הנוכחי פנוי להכנסה)</w:t>
+            </w:r>
           </w:p>
         </w:tc>
         <w:tc>
@@ -3011,10 +4643,47 @@
           <w:p>
             <w:pPr>
               <w:rPr>
-                <w:rtl/>
-                <w:lang w:bidi="he-IL"/>
-              </w:rPr>
-            </w:pPr>
+                <w:rFonts w:eastAsiaTheme="minorEastAsia"/>
+                <w:rtl/>
+                <w:lang w:bidi="he-IL"/>
+              </w:rPr>
+            </w:pPr>
+            <m:oMathPara>
+              <m:oMath>
+                <m:r>
+                  <w:rPr>
+                    <w:rFonts w:ascii="Cambria Math" w:hAnsi="Cambria Math"/>
+                    <w:lang w:bidi="he-IL"/>
+                  </w:rPr>
+                  <m:t>O(1)</m:t>
+                </m:r>
+              </m:oMath>
+            </m:oMathPara>
+          </w:p>
+          <w:p>
+            <w:pPr>
+              <w:rPr>
+                <w:rtl/>
+                <w:lang w:bidi="he-IL"/>
+              </w:rPr>
+            </w:pPr>
+            <w:r>
+              <w:rPr>
+                <w:rFonts w:eastAsiaTheme="minorEastAsia" w:hint="cs"/>
+                <w:rtl/>
+                <w:lang w:bidi="he-IL"/>
+              </w:rPr>
+              <w:t xml:space="preserve">באופן כללי הפונקציה לינארית באורך המערך, אבל זו פונקצית עזר פרטית שנקראת בפרוייקט שלנו רק עבור </w:t>
+            </w:r>
+            <w:r>
+              <w:rPr>
+                <w:rFonts w:eastAsiaTheme="minorEastAsia" w:hint="cs"/>
+                <w:rtl/>
+                <w:lang w:bidi="he-IL"/>
+              </w:rPr>
+              <w:lastRenderedPageBreak/>
+              <w:t>מערך באורך 3</w:t>
+            </w:r>
           </w:p>
         </w:tc>
       </w:tr>
@@ -3228,7 +4897,7 @@
       </w:pPr>
     </w:p>
     <w:sectPr>
-      <w:headerReference w:type="first" r:id="rId7"/>
+      <w:headerReference w:type="first" r:id="rId8"/>
       <w:pgSz w:w="11906" w:h="16838"/>
       <w:pgMar w:top="1440" w:right="1800" w:bottom="1440" w:left="1800" w:header="708" w:footer="708" w:gutter="0"/>
       <w:cols w:space="708"/>
@@ -3649,6 +5318,95 @@
     </w:lvl>
   </w:abstractNum>
   <w:abstractNum w:abstractNumId="3" w15:restartNumberingAfterBreak="0">
+    <w:nsid w:val="243A0700"/>
+    <w:multiLevelType w:val="hybridMultilevel"/>
+    <w:tmpl w:val="8F60F0B6"/>
+    <w:lvl w:ilvl="0" w:tplc="0409000F">
+      <w:start w:val="1"/>
+      <w:numFmt w:val="decimal"/>
+      <w:lvlText w:val="%1."/>
+      <w:lvlJc w:val="left"/>
+      <w:pPr>
+        <w:ind w:left="360" w:hanging="360"/>
+      </w:pPr>
+      <w:rPr>
+        <w:rFonts w:hint="default"/>
+      </w:rPr>
+    </w:lvl>
+    <w:lvl w:ilvl="1" w:tplc="04090019">
+      <w:start w:val="1"/>
+      <w:numFmt w:val="lowerLetter"/>
+      <w:lvlText w:val="%2."/>
+      <w:lvlJc w:val="left"/>
+      <w:pPr>
+        <w:ind w:left="1080" w:hanging="360"/>
+      </w:pPr>
+    </w:lvl>
+    <w:lvl w:ilvl="2" w:tplc="0409001B">
+      <w:start w:val="1"/>
+      <w:numFmt w:val="lowerRoman"/>
+      <w:lvlText w:val="%3."/>
+      <w:lvlJc w:val="right"/>
+      <w:pPr>
+        <w:ind w:left="1800" w:hanging="180"/>
+      </w:pPr>
+    </w:lvl>
+    <w:lvl w:ilvl="3" w:tplc="0409000F" w:tentative="1">
+      <w:start w:val="1"/>
+      <w:numFmt w:val="decimal"/>
+      <w:lvlText w:val="%4."/>
+      <w:lvlJc w:val="left"/>
+      <w:pPr>
+        <w:ind w:left="2520" w:hanging="360"/>
+      </w:pPr>
+    </w:lvl>
+    <w:lvl w:ilvl="4" w:tplc="04090019" w:tentative="1">
+      <w:start w:val="1"/>
+      <w:numFmt w:val="lowerLetter"/>
+      <w:lvlText w:val="%5."/>
+      <w:lvlJc w:val="left"/>
+      <w:pPr>
+        <w:ind w:left="3240" w:hanging="360"/>
+      </w:pPr>
+    </w:lvl>
+    <w:lvl w:ilvl="5" w:tplc="0409001B" w:tentative="1">
+      <w:start w:val="1"/>
+      <w:numFmt w:val="lowerRoman"/>
+      <w:lvlText w:val="%6."/>
+      <w:lvlJc w:val="right"/>
+      <w:pPr>
+        <w:ind w:left="3960" w:hanging="180"/>
+      </w:pPr>
+    </w:lvl>
+    <w:lvl w:ilvl="6" w:tplc="0409000F" w:tentative="1">
+      <w:start w:val="1"/>
+      <w:numFmt w:val="decimal"/>
+      <w:lvlText w:val="%7."/>
+      <w:lvlJc w:val="left"/>
+      <w:pPr>
+        <w:ind w:left="4680" w:hanging="360"/>
+      </w:pPr>
+    </w:lvl>
+    <w:lvl w:ilvl="7" w:tplc="04090019" w:tentative="1">
+      <w:start w:val="1"/>
+      <w:numFmt w:val="lowerLetter"/>
+      <w:lvlText w:val="%8."/>
+      <w:lvlJc w:val="left"/>
+      <w:pPr>
+        <w:ind w:left="5400" w:hanging="360"/>
+      </w:pPr>
+    </w:lvl>
+    <w:lvl w:ilvl="8" w:tplc="0409001B" w:tentative="1">
+      <w:start w:val="1"/>
+      <w:numFmt w:val="lowerRoman"/>
+      <w:lvlText w:val="%9."/>
+      <w:lvlJc w:val="right"/>
+      <w:pPr>
+        <w:ind w:left="6120" w:hanging="180"/>
+      </w:pPr>
+    </w:lvl>
+  </w:abstractNum>
+  <w:abstractNum w:abstractNumId="4" w15:restartNumberingAfterBreak="0">
     <w:nsid w:val="7F30316E"/>
     <w:multiLevelType w:val="hybridMultilevel"/>
     <w:tmpl w:val="B0BA60DE"/>
@@ -3747,6 +5505,9 @@
     <w:abstractNumId w:val="1"/>
   </w:num>
   <w:num w:numId="4" w16cid:durableId="1971980700">
+    <w:abstractNumId w:val="4"/>
+  </w:num>
+  <w:num w:numId="5" w16cid:durableId="942885394">
     <w:abstractNumId w:val="3"/>
   </w:num>
 </w:numbering>
@@ -4580,4 +6341,16 @@
     </a:ext>
   </a:extLst>
 </a:theme>
+</file>
+
+<file path=customXml/item1.xml><?xml version="1.0" encoding="utf-8"?>
+<b:Sources xmlns:b="http://schemas.openxmlformats.org/officeDocument/2006/bibliography" xmlns="http://schemas.openxmlformats.org/officeDocument/2006/bibliography" SelectedStyle="\APASixthEditionOfficeOnline.xsl" StyleName="APA" Version="6"/>
+</file>
+
+<file path=customXml/itemProps1.xml><?xml version="1.0" encoding="utf-8"?>
+<ds:datastoreItem xmlns:ds="http://schemas.openxmlformats.org/officeDocument/2006/customXml" ds:itemID="{5B7967C4-7CDD-4DD0-94CC-D2D40DD9DFD0}">
+  <ds:schemaRefs>
+    <ds:schemaRef ds:uri="http://schemas.openxmlformats.org/officeDocument/2006/bibliography"/>
+  </ds:schemaRefs>
+</ds:datastoreItem>
 </file>
</xml_diff>